<commit_message>
Fiche de tâche mis à jour
</commit_message>
<xml_diff>
--- a/IHM01.docx
+++ b/IHM01.docx
@@ -589,25 +589,18 @@
                 <w:numId w:val="1"/>
               </w:numPr>
               <w:ind w:left="284"/>
-            </w:pPr>
-            <w:r>
-              <w:t>Connaissances en Java</w:t>
-            </w:r>
-          </w:p>
-          <w:p>
-            <w:pPr>
-              <w:numPr>
-                <w:ilvl w:val="0"/>
-                <w:numId w:val="1"/>
-              </w:numPr>
-              <w:ind w:left="284"/>
               <w:rPr>
                 <w:sz w:val="18"/>
               </w:rPr>
             </w:pPr>
             <w:r>
-              <w:t>Connaissances en XML</w:t>
-            </w:r>
+              <w:t xml:space="preserve">Connaissances en </w:t>
+            </w:r>
+            <w:r>
+              <w:t>Android</w:t>
+            </w:r>
+            <w:bookmarkStart w:id="0" w:name="_GoBack"/>
+            <w:bookmarkEnd w:id="0"/>
           </w:p>
         </w:tc>
         <w:tc>
@@ -906,8 +899,6 @@
                 <w:rFonts w:ascii="Arial" w:hAnsi="Arial"/>
               </w:rPr>
             </w:pPr>
-            <w:bookmarkStart w:id="0" w:name="_GoBack"/>
-            <w:bookmarkEnd w:id="0"/>
           </w:p>
         </w:tc>
       </w:tr>
@@ -977,21 +968,7 @@
               <w:rPr>
                 <w:rFonts w:ascii="Arial" w:hAnsi="Arial"/>
               </w:rPr>
-              <w:t xml:space="preserve">Une fois par semaine avec </w:t>
-            </w:r>
-            <w:proofErr w:type="spellStart"/>
-            <w:r>
-              <w:rPr>
-                <w:rFonts w:ascii="Arial" w:hAnsi="Arial"/>
-              </w:rPr>
-              <w:t>Marsel</w:t>
-            </w:r>
-            <w:proofErr w:type="spellEnd"/>
-            <w:r>
-              <w:rPr>
-                <w:rFonts w:ascii="Arial" w:hAnsi="Arial"/>
-              </w:rPr>
-              <w:t xml:space="preserve"> et Florian</w:t>
+              <w:t>Une fois par semaine avec Marsel et Florian</w:t>
             </w:r>
           </w:p>
         </w:tc>

</xml_diff>